<commit_message>
Added Flexdashboard and Summary Statistics
</commit_message>
<xml_diff>
--- a/Cube Statistica.docx
+++ b/Cube Statistica.docx
@@ -8,6 +8,23 @@
       </w:r>
     </w:p>
     <w:p>
+      <w:pPr>
+        <w:rPr>
+          <w:b/>
+          <w:bCs/>
+          <w:u w:val="single"/>
+        </w:rPr>
+      </w:pPr>
+      <w:r>
+        <w:rPr>
+          <w:b/>
+          <w:bCs/>
+          <w:u w:val="single"/>
+        </w:rPr>
+        <w:t>Git Bash</w:t>
+      </w:r>
+    </w:p>
+    <w:p>
       <w:r>
         <w:t>After you upload your files you should do a git pull – removes or merges changes</w:t>
       </w:r>
@@ -73,6 +90,73 @@
         </w:tabs>
       </w:pPr>
       <w:r>
+        <w:t>Main means you’re in the main branch, you can create feature branch.</w:t>
+      </w:r>
+    </w:p>
+    <w:p>
+      <w:pPr>
+        <w:tabs>
+          <w:tab w:val="left" w:pos="4210"/>
+        </w:tabs>
+      </w:pPr>
+      <w:r>
+        <w:t>When merging code you get a lot of conflicts</w:t>
+      </w:r>
+    </w:p>
+    <w:p>
+      <w:pPr>
+        <w:tabs>
+          <w:tab w:val="left" w:pos="4210"/>
+        </w:tabs>
+      </w:pPr>
+      <w:r>
+        <w:t>When you want to make change on the code you pull</w:t>
+      </w:r>
+      <w:r>
+        <w:t xml:space="preserve"> you create a feature branch then we’d do pull request and it’s merged in the remote repository</w:t>
+      </w:r>
+    </w:p>
+    <w:p>
+      <w:pPr>
+        <w:tabs>
+          <w:tab w:val="center" w:pos="4680"/>
+        </w:tabs>
+      </w:pPr>
+      <w:r>
+        <w:t>Ctrl+Shift+M for pipe</w:t>
+      </w:r>
+      <w:r>
+        <w:tab/>
+        <w:t>t</w:t>
+      </w:r>
+    </w:p>
+    <w:p>
+      <w:pPr>
+        <w:tabs>
+          <w:tab w:val="left" w:pos="4210"/>
+        </w:tabs>
+        <w:rPr>
+          <w:b/>
+          <w:bCs/>
+          <w:u w:val="single"/>
+        </w:rPr>
+      </w:pPr>
+      <w:r>
+        <w:rPr>
+          <w:b/>
+          <w:bCs/>
+          <w:u w:val="single"/>
+        </w:rPr>
+        <w:t>Dashboard</w:t>
+      </w:r>
+    </w:p>
+    <w:p>
+      <w:pPr>
+        <w:tabs>
+          <w:tab w:val="left" w:pos="4210"/>
+        </w:tabs>
+      </w:pPr>
+      <w:r>
         <w:t>Make a dashboard in Tableau in Power BI using course data set</w:t>
       </w:r>
     </w:p>
@@ -124,6 +208,46 @@
       </w:pPr>
       <w:r>
         <w:t>If there’s a time component make the bar chart vertical</w:t>
+      </w:r>
+    </w:p>
+    <w:p>
+      <w:pPr>
+        <w:tabs>
+          <w:tab w:val="left" w:pos="4210"/>
+        </w:tabs>
+      </w:pPr>
+      <w:r>
+        <w:t>Dashboard has to be visual appealing which Tableau is good for</w:t>
+      </w:r>
+    </w:p>
+    <w:p>
+      <w:pPr>
+        <w:tabs>
+          <w:tab w:val="left" w:pos="4210"/>
+        </w:tabs>
+      </w:pPr>
+      <w:r>
+        <w:t>Making it easy to understand</w:t>
+      </w:r>
+    </w:p>
+    <w:p>
+      <w:pPr>
+        <w:tabs>
+          <w:tab w:val="left" w:pos="4210"/>
+        </w:tabs>
+        <w:rPr>
+          <w:b/>
+          <w:bCs/>
+          <w:u w:val="single"/>
+        </w:rPr>
+      </w:pPr>
+      <w:r>
+        <w:rPr>
+          <w:b/>
+          <w:bCs/>
+          <w:u w:val="single"/>
+        </w:rPr>
+        <w:t>R Programming</w:t>
       </w:r>
     </w:p>
     <w:p/>

</xml_diff>